<commit_message>
envoie du tp 1
</commit_message>
<xml_diff>
--- a/TP administration/TP 1/2025 02 10 TP 1.docx
+++ b/TP administration/TP 1/2025 02 10 TP 1.docx
@@ -97,6 +97,7 @@
           <w:lang w:val="en-GB"/>
         </w:rPr>
       </w:pPr>
+      <w:proofErr w:type="spellStart"/>
       <w:r>
         <w:rPr>
           <w:color w:val="A6A6A6"/>
@@ -104,7 +105,37 @@
           <w:szCs w:val="20"/>
           <w:lang w:val="en-GB"/>
         </w:rPr>
-        <w:t xml:space="preserve">Resultat obtenu : </w:t>
+        <w:t>Resultat</w:t>
+      </w:r>
+      <w:proofErr w:type="spellEnd"/>
+      <w:r>
+        <w:rPr>
+          <w:color w:val="A6A6A6"/>
+          <w:sz w:val="24"/>
+          <w:szCs w:val="20"/>
+          <w:lang w:val="en-GB"/>
+        </w:rPr>
+        <w:t xml:space="preserve"> </w:t>
+      </w:r>
+      <w:proofErr w:type="spellStart"/>
+      <w:r>
+        <w:rPr>
+          <w:color w:val="A6A6A6"/>
+          <w:sz w:val="24"/>
+          <w:szCs w:val="20"/>
+          <w:lang w:val="en-GB"/>
+        </w:rPr>
+        <w:t>obtenu</w:t>
+      </w:r>
+      <w:proofErr w:type="spellEnd"/>
+      <w:r>
+        <w:rPr>
+          <w:color w:val="A6A6A6"/>
+          <w:sz w:val="24"/>
+          <w:szCs w:val="20"/>
+          <w:lang w:val="en-GB"/>
+        </w:rPr>
+        <w:t xml:space="preserve"> : </w:t>
       </w:r>
     </w:p>
     <w:p>
@@ -592,6 +623,7 @@
       <w:r>
         <w:t xml:space="preserve"> </w:t>
       </w:r>
+      <w:proofErr w:type="spellStart"/>
       <w:r>
         <w:rPr>
           <w:sz w:val="24"/>
@@ -599,6 +631,7 @@
         </w:rPr>
         <w:t>condescending_gol</w:t>
       </w:r>
+      <w:proofErr w:type="spellEnd"/>
     </w:p>
     <w:p>
       <w:pPr>
@@ -619,13 +652,31 @@
       <w:r>
         <w:t xml:space="preserve"> </w:t>
       </w:r>
-      <w:r>
-        <w:rPr>
-          <w:sz w:val="24"/>
-          <w:szCs w:val="20"/>
-        </w:rPr>
-        <w:t>Exited (0) 47 minutes ago</w:t>
-      </w:r>
+      <w:proofErr w:type="spellStart"/>
+      <w:r>
+        <w:rPr>
+          <w:sz w:val="24"/>
+          <w:szCs w:val="20"/>
+        </w:rPr>
+        <w:t>Exited</w:t>
+      </w:r>
+      <w:proofErr w:type="spellEnd"/>
+      <w:r>
+        <w:rPr>
+          <w:sz w:val="24"/>
+          <w:szCs w:val="20"/>
+        </w:rPr>
+        <w:t xml:space="preserve"> (0) 47 minutes </w:t>
+      </w:r>
+      <w:proofErr w:type="spellStart"/>
+      <w:r>
+        <w:rPr>
+          <w:sz w:val="24"/>
+          <w:szCs w:val="20"/>
+        </w:rPr>
+        <w:t>ago</w:t>
+      </w:r>
+      <w:proofErr w:type="spellEnd"/>
     </w:p>
     <w:p>
       <w:pPr>
@@ -651,6 +702,7 @@
         </w:rPr>
         <w:t xml:space="preserve"> </w:t>
       </w:r>
+      <w:proofErr w:type="spellStart"/>
       <w:r>
         <w:rPr>
           <w:sz w:val="24"/>
@@ -658,6 +710,7 @@
         </w:rPr>
         <w:t>hello-world:latest</w:t>
       </w:r>
+      <w:proofErr w:type="spellEnd"/>
     </w:p>
     <w:p>
       <w:pPr>
@@ -687,7 +740,23 @@
           <w:sz w:val="24"/>
           <w:szCs w:val="20"/>
         </w:rPr>
-        <w:t>docker container list,</w:t>
+        <w:t xml:space="preserve">docker container </w:t>
+      </w:r>
+      <w:proofErr w:type="spellStart"/>
+      <w:r>
+        <w:rPr>
+          <w:sz w:val="24"/>
+          <w:szCs w:val="20"/>
+        </w:rPr>
+        <w:t>list</w:t>
+      </w:r>
+      <w:proofErr w:type="spellEnd"/>
+      <w:r>
+        <w:rPr>
+          <w:sz w:val="24"/>
+          <w:szCs w:val="20"/>
+        </w:rPr>
+        <w:t>,</w:t>
       </w:r>
     </w:p>
     <w:p>
@@ -1034,7 +1103,33 @@
           <w:szCs w:val="20"/>
           <w:lang w:val="en-GB"/>
         </w:rPr>
-        <w:t>Docker kill id_contained</w:t>
+        <w:t xml:space="preserve">Docker </w:t>
+      </w:r>
+      <w:proofErr w:type="spellStart"/>
+      <w:r>
+        <w:rPr>
+          <w:sz w:val="24"/>
+          <w:szCs w:val="20"/>
+          <w:lang w:val="en-GB"/>
+        </w:rPr>
+        <w:t>rmi</w:t>
+      </w:r>
+      <w:proofErr w:type="spellEnd"/>
+      <w:r>
+        <w:rPr>
+          <w:sz w:val="24"/>
+          <w:szCs w:val="20"/>
+          <w:lang w:val="en-GB"/>
+        </w:rPr>
+        <w:t xml:space="preserve"> </w:t>
+      </w:r>
+      <w:r>
+        <w:rPr>
+          <w:sz w:val="24"/>
+          <w:szCs w:val="20"/>
+          <w:lang w:val="en-GB"/>
+        </w:rPr>
+        <w:t>image</w:t>
       </w:r>
     </w:p>
     <w:p>
@@ -1101,17 +1196,37 @@
           <w:szCs w:val="20"/>
           <w:lang w:val="en-GB"/>
         </w:rPr>
-        <w:t>docker/labs-vscode-installer   0.0.9     e2ad35612109   3 months ago   53.8MB</w:t>
-      </w:r>
-    </w:p>
-    <w:p>
-      <w:pPr>
+        <w:t>docker/labs-</w:t>
+      </w:r>
+      <w:proofErr w:type="spellStart"/>
+      <w:r>
         <w:rPr>
           <w:color w:val="A6A6A6"/>
           <w:sz w:val="24"/>
           <w:szCs w:val="20"/>
           <w:lang w:val="en-GB"/>
         </w:rPr>
+        <w:t>vscode</w:t>
+      </w:r>
+      <w:proofErr w:type="spellEnd"/>
+      <w:r>
+        <w:rPr>
+          <w:color w:val="A6A6A6"/>
+          <w:sz w:val="24"/>
+          <w:szCs w:val="20"/>
+          <w:lang w:val="en-GB"/>
+        </w:rPr>
+        <w:t>-installer   0.0.9     e2ad35612109   3 months ago   53.8MB</w:t>
+      </w:r>
+    </w:p>
+    <w:p>
+      <w:pPr>
+        <w:rPr>
+          <w:color w:val="A6A6A6"/>
+          <w:sz w:val="24"/>
+          <w:szCs w:val="20"/>
+          <w:lang w:val="en-GB"/>
+        </w:rPr>
       </w:pPr>
     </w:p>
     <w:p>
@@ -1142,7 +1257,25 @@
           <w:sz w:val="24"/>
           <w:szCs w:val="20"/>
         </w:rPr>
-        <w:t>Nous allons à présent voir comment il est possible d’interagir avec un container. Pour cela, nous allons prendre un simple container basé sur une distribution Linux Ubuntu, et interagir avec lui comme nous le ferions dans le cas d’une machine “normale” ou d’une machine virtuelle, via un shell interactif.</w:t>
+        <w:t xml:space="preserve">Nous allons à présent voir comment il est possible d’interagir avec un container. Pour cela, nous allons prendre un simple container basé sur une distribution Linux Ubuntu, et interagir avec lui comme nous le ferions dans le cas d’une machine “normale” ou d’une machine virtuelle, via un </w:t>
+      </w:r>
+      <w:proofErr w:type="spellStart"/>
+      <w:r>
+        <w:rPr>
+          <w:color w:val="002060"/>
+          <w:sz w:val="24"/>
+          <w:szCs w:val="20"/>
+        </w:rPr>
+        <w:t>shell</w:t>
+      </w:r>
+      <w:proofErr w:type="spellEnd"/>
+      <w:r>
+        <w:rPr>
+          <w:color w:val="002060"/>
+          <w:sz w:val="24"/>
+          <w:szCs w:val="20"/>
+        </w:rPr>
+        <w:t xml:space="preserve"> interactif.</w:t>
       </w:r>
     </w:p>
     <w:p>
@@ -1188,33 +1321,72 @@
         <w:pStyle w:val="commande"/>
       </w:pPr>
       <w:r>
-        <w:t xml:space="preserve"> docker run -it ubuntu bash</w:t>
-      </w:r>
-    </w:p>
-    <w:p>
-      <w:pPr>
-        <w:rPr>
-          <w:color w:val="002060"/>
-          <w:sz w:val="24"/>
-          <w:szCs w:val="20"/>
-        </w:rPr>
-      </w:pPr>
-    </w:p>
-    <w:p>
-      <w:pPr>
-        <w:rPr>
-          <w:color w:val="002060"/>
-          <w:sz w:val="24"/>
-          <w:szCs w:val="20"/>
-        </w:rPr>
-      </w:pPr>
-      <w:r>
-        <w:rPr>
-          <w:color w:val="002060"/>
-          <w:sz w:val="24"/>
-          <w:szCs w:val="20"/>
-        </w:rPr>
-        <w:t>Normalement, après téléchargement de l’image ubuntu, le container se lance et vous obtenez un “prompt” dans votre console indiquant que vous pouvez interagir avec ce container.</w:t>
+        <w:t xml:space="preserve"> docker run -</w:t>
+      </w:r>
+      <w:proofErr w:type="spellStart"/>
+      <w:r>
+        <w:t>it</w:t>
+      </w:r>
+      <w:proofErr w:type="spellEnd"/>
+      <w:r>
+        <w:t xml:space="preserve"> </w:t>
+      </w:r>
+      <w:proofErr w:type="spellStart"/>
+      <w:r>
+        <w:t>ubuntu</w:t>
+      </w:r>
+      <w:proofErr w:type="spellEnd"/>
+      <w:r>
+        <w:t xml:space="preserve"> </w:t>
+      </w:r>
+      <w:proofErr w:type="spellStart"/>
+      <w:r>
+        <w:t>bash</w:t>
+      </w:r>
+      <w:proofErr w:type="spellEnd"/>
+    </w:p>
+    <w:p>
+      <w:pPr>
+        <w:rPr>
+          <w:color w:val="002060"/>
+          <w:sz w:val="24"/>
+          <w:szCs w:val="20"/>
+        </w:rPr>
+      </w:pPr>
+    </w:p>
+    <w:p>
+      <w:pPr>
+        <w:rPr>
+          <w:color w:val="002060"/>
+          <w:sz w:val="24"/>
+          <w:szCs w:val="20"/>
+        </w:rPr>
+      </w:pPr>
+      <w:r>
+        <w:rPr>
+          <w:color w:val="002060"/>
+          <w:sz w:val="24"/>
+          <w:szCs w:val="20"/>
+        </w:rPr>
+        <w:t xml:space="preserve">Normalement, après téléchargement de l’image </w:t>
+      </w:r>
+      <w:proofErr w:type="spellStart"/>
+      <w:r>
+        <w:rPr>
+          <w:color w:val="002060"/>
+          <w:sz w:val="24"/>
+          <w:szCs w:val="20"/>
+        </w:rPr>
+        <w:t>ubuntu</w:t>
+      </w:r>
+      <w:proofErr w:type="spellEnd"/>
+      <w:r>
+        <w:rPr>
+          <w:color w:val="002060"/>
+          <w:sz w:val="24"/>
+          <w:szCs w:val="20"/>
+        </w:rPr>
+        <w:t>, le container se lance et vous obtenez un “prompt” dans votre console indiquant que vous pouvez interagir avec ce container.</w:t>
       </w:r>
     </w:p>
     <w:p>
@@ -1303,7 +1475,39 @@
           <w:sz w:val="24"/>
           <w:szCs w:val="20"/>
         </w:rPr>
-        <w:t>-t, --tty                              Allocate a pseudo-TTY</w:t>
+        <w:t>-t, --</w:t>
+      </w:r>
+      <w:proofErr w:type="spellStart"/>
+      <w:r>
+        <w:rPr>
+          <w:sz w:val="24"/>
+          <w:szCs w:val="20"/>
+        </w:rPr>
+        <w:t>tty</w:t>
+      </w:r>
+      <w:proofErr w:type="spellEnd"/>
+      <w:r>
+        <w:rPr>
+          <w:sz w:val="24"/>
+          <w:szCs w:val="20"/>
+        </w:rPr>
+        <w:t xml:space="preserve">                              </w:t>
+      </w:r>
+      <w:proofErr w:type="spellStart"/>
+      <w:r>
+        <w:rPr>
+          <w:sz w:val="24"/>
+          <w:szCs w:val="20"/>
+        </w:rPr>
+        <w:t>Allocate</w:t>
+      </w:r>
+      <w:proofErr w:type="spellEnd"/>
+      <w:r>
+        <w:rPr>
+          <w:sz w:val="24"/>
+          <w:szCs w:val="20"/>
+        </w:rPr>
+        <w:t xml:space="preserve"> a pseudo-TTY</w:t>
       </w:r>
     </w:p>
     <w:p>
@@ -1350,14 +1554,46 @@
           <w:sz w:val="24"/>
           <w:szCs w:val="20"/>
         </w:rPr>
-        <w:t xml:space="preserve"> le terminal bash </w:t>
-      </w:r>
-      <w:r>
-        <w:rPr>
-          <w:sz w:val="24"/>
-          <w:szCs w:val="20"/>
-        </w:rPr>
-        <w:t xml:space="preserve">ouvrir l’image d’ubuntu </w:t>
+        <w:t xml:space="preserve"> le terminal </w:t>
+      </w:r>
+      <w:proofErr w:type="spellStart"/>
+      <w:r>
+        <w:rPr>
+          <w:sz w:val="24"/>
+          <w:szCs w:val="20"/>
+        </w:rPr>
+        <w:t>bash</w:t>
+      </w:r>
+      <w:proofErr w:type="spellEnd"/>
+      <w:r>
+        <w:rPr>
+          <w:sz w:val="24"/>
+          <w:szCs w:val="20"/>
+        </w:rPr>
+        <w:t xml:space="preserve"> </w:t>
+      </w:r>
+      <w:r>
+        <w:rPr>
+          <w:sz w:val="24"/>
+          <w:szCs w:val="20"/>
+        </w:rPr>
+        <w:t xml:space="preserve">ouvrir l’image </w:t>
+      </w:r>
+      <w:proofErr w:type="spellStart"/>
+      <w:r>
+        <w:rPr>
+          <w:sz w:val="24"/>
+          <w:szCs w:val="20"/>
+        </w:rPr>
+        <w:t>d’ubuntu</w:t>
+      </w:r>
+      <w:proofErr w:type="spellEnd"/>
+      <w:r>
+        <w:rPr>
+          <w:sz w:val="24"/>
+          <w:szCs w:val="20"/>
+        </w:rPr>
+        <w:t xml:space="preserve"> </w:t>
       </w:r>
       <w:r>
         <w:rPr>
@@ -1403,23 +1639,66 @@
           <w:sz w:val="24"/>
           <w:szCs w:val="20"/>
         </w:rPr>
-        <w:t>Dans le container, quels sont les processus présents? Et leurs PIDs?</w:t>
-      </w:r>
-    </w:p>
-    <w:p>
-      <w:pPr>
-        <w:rPr>
-          <w:sz w:val="24"/>
-          <w:szCs w:val="20"/>
-        </w:rPr>
-      </w:pPr>
-      <w:r>
-        <w:rPr>
-          <w:sz w:val="24"/>
-          <w:szCs w:val="20"/>
-        </w:rPr>
-        <w:t>Le pid est bash</w:t>
-      </w:r>
+        <w:t xml:space="preserve">Dans le container, quels sont les processus présents? Et leurs </w:t>
+      </w:r>
+      <w:proofErr w:type="spellStart"/>
+      <w:r>
+        <w:rPr>
+          <w:color w:val="002060"/>
+          <w:sz w:val="24"/>
+          <w:szCs w:val="20"/>
+        </w:rPr>
+        <w:t>PIDs</w:t>
+      </w:r>
+      <w:proofErr w:type="spellEnd"/>
+      <w:r>
+        <w:rPr>
+          <w:color w:val="002060"/>
+          <w:sz w:val="24"/>
+          <w:szCs w:val="20"/>
+        </w:rPr>
+        <w:t>?</w:t>
+      </w:r>
+    </w:p>
+    <w:p>
+      <w:pPr>
+        <w:rPr>
+          <w:sz w:val="24"/>
+          <w:szCs w:val="20"/>
+        </w:rPr>
+      </w:pPr>
+      <w:r>
+        <w:rPr>
+          <w:sz w:val="24"/>
+          <w:szCs w:val="20"/>
+        </w:rPr>
+        <w:t xml:space="preserve">Le </w:t>
+      </w:r>
+      <w:proofErr w:type="spellStart"/>
+      <w:r>
+        <w:rPr>
+          <w:sz w:val="24"/>
+          <w:szCs w:val="20"/>
+        </w:rPr>
+        <w:t>pid</w:t>
+      </w:r>
+      <w:proofErr w:type="spellEnd"/>
+      <w:r>
+        <w:rPr>
+          <w:sz w:val="24"/>
+          <w:szCs w:val="20"/>
+        </w:rPr>
+        <w:t xml:space="preserve"> est </w:t>
+      </w:r>
+      <w:proofErr w:type="spellStart"/>
+      <w:r>
+        <w:rPr>
+          <w:sz w:val="24"/>
+          <w:szCs w:val="20"/>
+        </w:rPr>
+        <w:t>bash</w:t>
+      </w:r>
+      <w:proofErr w:type="spellEnd"/>
     </w:p>
     <w:p>
       <w:pPr>
@@ -1495,7 +1774,25 @@
           <w:sz w:val="24"/>
           <w:szCs w:val="20"/>
         </w:rPr>
-        <w:t xml:space="preserve">Votre container a-t’il accès à Internet? </w:t>
+        <w:t xml:space="preserve">Votre container </w:t>
+      </w:r>
+      <w:proofErr w:type="spellStart"/>
+      <w:r>
+        <w:rPr>
+          <w:color w:val="002060"/>
+          <w:sz w:val="24"/>
+          <w:szCs w:val="20"/>
+        </w:rPr>
+        <w:t>a-t’il</w:t>
+      </w:r>
+      <w:proofErr w:type="spellEnd"/>
+      <w:r>
+        <w:rPr>
+          <w:color w:val="002060"/>
+          <w:sz w:val="24"/>
+          <w:szCs w:val="20"/>
+        </w:rPr>
+        <w:t xml:space="preserve"> accès à Internet? </w:t>
       </w:r>
       <w:r>
         <w:rPr>
@@ -1579,7 +1876,43 @@
           <w:sz w:val="24"/>
           <w:szCs w:val="20"/>
         </w:rPr>
-        <w:t>Dans un autre terminal et la commande docker inspect ou via l’interface graphique, essayez d’obtenir des informations sur ce container. Conseil : la commande grep peut vous être d’une grande aide!</w:t>
+        <w:t xml:space="preserve">Dans un autre terminal et la commande docker </w:t>
+      </w:r>
+      <w:proofErr w:type="spellStart"/>
+      <w:r>
+        <w:rPr>
+          <w:color w:val="002060"/>
+          <w:sz w:val="24"/>
+          <w:szCs w:val="20"/>
+        </w:rPr>
+        <w:t>inspect</w:t>
+      </w:r>
+      <w:proofErr w:type="spellEnd"/>
+      <w:r>
+        <w:rPr>
+          <w:color w:val="002060"/>
+          <w:sz w:val="24"/>
+          <w:szCs w:val="20"/>
+        </w:rPr>
+        <w:t xml:space="preserve"> ou via l’interface graphique, essayez d’obtenir des informations sur ce container. Conseil : la commande </w:t>
+      </w:r>
+      <w:proofErr w:type="spellStart"/>
+      <w:r>
+        <w:rPr>
+          <w:color w:val="002060"/>
+          <w:sz w:val="24"/>
+          <w:szCs w:val="20"/>
+        </w:rPr>
+        <w:t>grep</w:t>
+      </w:r>
+      <w:proofErr w:type="spellEnd"/>
+      <w:r>
+        <w:rPr>
+          <w:color w:val="002060"/>
+          <w:sz w:val="24"/>
+          <w:szCs w:val="20"/>
+        </w:rPr>
+        <w:t xml:space="preserve"> peut vous être d’une grande aide!</w:t>
       </w:r>
     </w:p>
     <w:p>
@@ -1650,7 +1983,25 @@
           <w:sz w:val="24"/>
           <w:szCs w:val="20"/>
         </w:rPr>
-        <w:t>Votre container a-t’il des ports ouverts?</w:t>
+        <w:t xml:space="preserve">Votre container </w:t>
+      </w:r>
+      <w:proofErr w:type="spellStart"/>
+      <w:r>
+        <w:rPr>
+          <w:color w:val="002060"/>
+          <w:sz w:val="24"/>
+          <w:szCs w:val="20"/>
+        </w:rPr>
+        <w:t>a-t’il</w:t>
+      </w:r>
+      <w:proofErr w:type="spellEnd"/>
+      <w:r>
+        <w:rPr>
+          <w:color w:val="002060"/>
+          <w:sz w:val="24"/>
+          <w:szCs w:val="20"/>
+        </w:rPr>
+        <w:t xml:space="preserve"> des ports ouverts?</w:t>
       </w:r>
     </w:p>
     <w:p>
@@ -1702,33 +2053,69 @@
           <w:sz w:val="24"/>
           <w:szCs w:val="20"/>
         </w:rPr>
-        <w:t>Une fois que vous avez pu retrouver l’information demandée, vous pouvez à présent éteindre votre container ubuntu. Deux options sont possibles :</w:t>
-      </w:r>
-    </w:p>
-    <w:p>
-      <w:pPr>
-        <w:rPr>
-          <w:color w:val="002060"/>
-          <w:sz w:val="24"/>
-          <w:szCs w:val="20"/>
-        </w:rPr>
-      </w:pPr>
-    </w:p>
-    <w:p>
-      <w:pPr>
-        <w:rPr>
-          <w:color w:val="002060"/>
-          <w:sz w:val="24"/>
-          <w:szCs w:val="20"/>
-        </w:rPr>
-      </w:pPr>
-      <w:r>
-        <w:rPr>
-          <w:color w:val="002060"/>
-          <w:sz w:val="24"/>
-          <w:szCs w:val="20"/>
-        </w:rPr>
-        <w:t>Utiliser la commande docker stopdepuis la GUI ou un autre terminal.</w:t>
+        <w:t xml:space="preserve">Une fois que vous avez pu retrouver l’information demandée, vous pouvez à présent éteindre votre container </w:t>
+      </w:r>
+      <w:proofErr w:type="spellStart"/>
+      <w:r>
+        <w:rPr>
+          <w:color w:val="002060"/>
+          <w:sz w:val="24"/>
+          <w:szCs w:val="20"/>
+        </w:rPr>
+        <w:t>ubuntu</w:t>
+      </w:r>
+      <w:proofErr w:type="spellEnd"/>
+      <w:r>
+        <w:rPr>
+          <w:color w:val="002060"/>
+          <w:sz w:val="24"/>
+          <w:szCs w:val="20"/>
+        </w:rPr>
+        <w:t>. Deux options sont possibles :</w:t>
+      </w:r>
+    </w:p>
+    <w:p>
+      <w:pPr>
+        <w:rPr>
+          <w:color w:val="002060"/>
+          <w:sz w:val="24"/>
+          <w:szCs w:val="20"/>
+        </w:rPr>
+      </w:pPr>
+    </w:p>
+    <w:p>
+      <w:pPr>
+        <w:rPr>
+          <w:color w:val="002060"/>
+          <w:sz w:val="24"/>
+          <w:szCs w:val="20"/>
+        </w:rPr>
+      </w:pPr>
+      <w:r>
+        <w:rPr>
+          <w:color w:val="002060"/>
+          <w:sz w:val="24"/>
+          <w:szCs w:val="20"/>
+        </w:rPr>
+        <w:t xml:space="preserve">Utiliser la commande docker </w:t>
+      </w:r>
+      <w:proofErr w:type="spellStart"/>
+      <w:r>
+        <w:rPr>
+          <w:color w:val="002060"/>
+          <w:sz w:val="24"/>
+          <w:szCs w:val="20"/>
+        </w:rPr>
+        <w:t>stopdepuis</w:t>
+      </w:r>
+      <w:proofErr w:type="spellEnd"/>
+      <w:r>
+        <w:rPr>
+          <w:color w:val="002060"/>
+          <w:sz w:val="24"/>
+          <w:szCs w:val="20"/>
+        </w:rPr>
+        <w:t xml:space="preserve"> la GUI ou un autre terminal.</w:t>
       </w:r>
     </w:p>
     <w:p>
@@ -1761,7 +2148,43 @@
           <w:sz w:val="24"/>
           <w:szCs w:val="20"/>
         </w:rPr>
-        <w:t>dans le shell du container. Cela aura pour effet de quitter le processus bash, qui est le processus principal du container. Une fois ce processus quitté, le container n’a plus de raison d’être et s’arrête automatiquement (il est néanmoins possible de le redémarrer).</w:t>
+        <w:t xml:space="preserve">dans le </w:t>
+      </w:r>
+      <w:proofErr w:type="spellStart"/>
+      <w:r>
+        <w:rPr>
+          <w:color w:val="002060"/>
+          <w:sz w:val="24"/>
+          <w:szCs w:val="20"/>
+        </w:rPr>
+        <w:t>shell</w:t>
+      </w:r>
+      <w:proofErr w:type="spellEnd"/>
+      <w:r>
+        <w:rPr>
+          <w:color w:val="002060"/>
+          <w:sz w:val="24"/>
+          <w:szCs w:val="20"/>
+        </w:rPr>
+        <w:t xml:space="preserve"> du container. Cela aura pour effet de quitter le processus </w:t>
+      </w:r>
+      <w:proofErr w:type="spellStart"/>
+      <w:r>
+        <w:rPr>
+          <w:color w:val="002060"/>
+          <w:sz w:val="24"/>
+          <w:szCs w:val="20"/>
+        </w:rPr>
+        <w:t>bash</w:t>
+      </w:r>
+      <w:proofErr w:type="spellEnd"/>
+      <w:r>
+        <w:rPr>
+          <w:color w:val="002060"/>
+          <w:sz w:val="24"/>
+          <w:szCs w:val="20"/>
+        </w:rPr>
+        <w:t>, qui est le processus principal du container. Une fois ce processus quitté, le container n’a plus de raison d’être et s’arrête automatiquement (il est néanmoins possible de le redémarrer).</w:t>
       </w:r>
       <w:r>
         <w:rPr>
@@ -1823,7 +2246,51 @@
           <w:szCs w:val="24"/>
           <w:lang w:eastAsia="ja-JP"/>
         </w:rPr>
-        <w:t>Nous allons commencer par exécuter un container sur base de l’image officielle “nginx” (serveur web concurrent d’Apache). Cette image est disponible sur le Docker Hub, et sera automatiquement téléchargée lorsque vous tenterez de l’utiliser. Il s’agit d’une image sur laquelle nginx et ses dépendances ont été installée, et qui peut donc être utilisée telle quelle.</w:t>
+        <w:t>Nous allons commencer par exécuter un container sur base de l’image officielle “</w:t>
+      </w:r>
+      <w:proofErr w:type="spellStart"/>
+      <w:r>
+        <w:rPr>
+          <w:rFonts w:eastAsia="Times New Roman" w:cs="Segoe UI"/>
+          <w:color w:val="002060"/>
+          <w:sz w:val="24"/>
+          <w:szCs w:val="24"/>
+          <w:lang w:eastAsia="ja-JP"/>
+        </w:rPr>
+        <w:t>nginx</w:t>
+      </w:r>
+      <w:proofErr w:type="spellEnd"/>
+      <w:r>
+        <w:rPr>
+          <w:rFonts w:eastAsia="Times New Roman" w:cs="Segoe UI"/>
+          <w:color w:val="002060"/>
+          <w:sz w:val="24"/>
+          <w:szCs w:val="24"/>
+          <w:lang w:eastAsia="ja-JP"/>
+        </w:rPr>
+        <w:t xml:space="preserve">” (serveur web concurrent d’Apache). Cette image est disponible sur le Docker Hub, et sera automatiquement téléchargée lorsque vous tenterez de l’utiliser. Il s’agit d’une image sur laquelle </w:t>
+      </w:r>
+      <w:proofErr w:type="spellStart"/>
+      <w:r>
+        <w:rPr>
+          <w:rFonts w:eastAsia="Times New Roman" w:cs="Segoe UI"/>
+          <w:color w:val="002060"/>
+          <w:sz w:val="24"/>
+          <w:szCs w:val="24"/>
+          <w:lang w:eastAsia="ja-JP"/>
+        </w:rPr>
+        <w:t>nginx</w:t>
+      </w:r>
+      <w:proofErr w:type="spellEnd"/>
+      <w:r>
+        <w:rPr>
+          <w:rFonts w:eastAsia="Times New Roman" w:cs="Segoe UI"/>
+          <w:color w:val="002060"/>
+          <w:sz w:val="24"/>
+          <w:szCs w:val="24"/>
+          <w:lang w:eastAsia="ja-JP"/>
+        </w:rPr>
+        <w:t xml:space="preserve"> et ses dépendances ont été installée, et qui peut donc être utilisée telle quelle.</w:t>
       </w:r>
     </w:p>
     <w:p>
@@ -1859,7 +2326,43 @@
           <w:sz w:val="24"/>
           <w:szCs w:val="20"/>
         </w:rPr>
-        <w:t>Exécutez la commande docker run --name=mon-serveur-web nginx dans un terminal.</w:t>
+        <w:t>Exécutez la commande docker run --</w:t>
+      </w:r>
+      <w:proofErr w:type="spellStart"/>
+      <w:r>
+        <w:rPr>
+          <w:color w:val="002060"/>
+          <w:sz w:val="24"/>
+          <w:szCs w:val="20"/>
+        </w:rPr>
+        <w:t>name</w:t>
+      </w:r>
+      <w:proofErr w:type="spellEnd"/>
+      <w:r>
+        <w:rPr>
+          <w:color w:val="002060"/>
+          <w:sz w:val="24"/>
+          <w:szCs w:val="20"/>
+        </w:rPr>
+        <w:t xml:space="preserve">=mon-serveur-web </w:t>
+      </w:r>
+      <w:proofErr w:type="spellStart"/>
+      <w:r>
+        <w:rPr>
+          <w:color w:val="002060"/>
+          <w:sz w:val="24"/>
+          <w:szCs w:val="20"/>
+        </w:rPr>
+        <w:t>nginx</w:t>
+      </w:r>
+      <w:proofErr w:type="spellEnd"/>
+      <w:r>
+        <w:rPr>
+          <w:color w:val="002060"/>
+          <w:sz w:val="24"/>
+          <w:szCs w:val="20"/>
+        </w:rPr>
+        <w:t xml:space="preserve"> dans un terminal.</w:t>
       </w:r>
     </w:p>
     <w:p>
@@ -1893,24 +2396,114 @@
           <w:sz w:val="24"/>
           <w:szCs w:val="20"/>
         </w:rPr>
-        <w:t>Le serveur nginx tourne donc sur le port 80, sur l’interface du container. Cependant, ce serveur n’est pas accessible en dehors de l’environnement Docker. Pour solutionner ce problème, nous allons effectuer une redirection de port (aussi appelée publication de port en terminologie Docker). Eteignez le container, puis relancez-en un nouveau, cette fois avec la commande docker run -p80:80 --name mon-serveur-web nginx.</w:t>
-      </w:r>
-    </w:p>
-    <w:p>
-      <w:pPr>
-        <w:rPr>
-          <w:color w:val="002060"/>
-          <w:sz w:val="24"/>
-          <w:szCs w:val="20"/>
-        </w:rPr>
-      </w:pPr>
-      <w:r>
-        <w:rPr>
-          <w:color w:val="002060"/>
-          <w:sz w:val="24"/>
-          <w:szCs w:val="20"/>
-        </w:rPr>
-        <w:t>Analysez le container et comparez les informations relatives aux ports ouverts avec celles obtenues deux étapes plus tôt. Quelle est la différence ? Si votre hôte est un système Linux, n’hésitez pas à confronter ces informations à l’output de netstat.</w:t>
+        <w:t xml:space="preserve">Le serveur </w:t>
+      </w:r>
+      <w:proofErr w:type="spellStart"/>
+      <w:r>
+        <w:rPr>
+          <w:color w:val="002060"/>
+          <w:sz w:val="24"/>
+          <w:szCs w:val="20"/>
+        </w:rPr>
+        <w:t>nginx</w:t>
+      </w:r>
+      <w:proofErr w:type="spellEnd"/>
+      <w:r>
+        <w:rPr>
+          <w:color w:val="002060"/>
+          <w:sz w:val="24"/>
+          <w:szCs w:val="20"/>
+        </w:rPr>
+        <w:t xml:space="preserve"> tourne donc sur le port 80, sur l’interface du container. Cependant, ce serveur n’est pas accessible en dehors de l’environnement Docker. Pour solutionner ce problème, nous allons effectuer une redirection de port (aussi appelée publication de port en terminologie Docker). </w:t>
+      </w:r>
+      <w:proofErr w:type="spellStart"/>
+      <w:r>
+        <w:rPr>
+          <w:color w:val="002060"/>
+          <w:sz w:val="24"/>
+          <w:szCs w:val="20"/>
+        </w:rPr>
+        <w:t>Eteignez</w:t>
+      </w:r>
+      <w:proofErr w:type="spellEnd"/>
+      <w:r>
+        <w:rPr>
+          <w:color w:val="002060"/>
+          <w:sz w:val="24"/>
+          <w:szCs w:val="20"/>
+        </w:rPr>
+        <w:t xml:space="preserve"> le container, puis relancez-en un nouveau, cette fois avec la commande docker run -p80:80 --</w:t>
+      </w:r>
+      <w:proofErr w:type="spellStart"/>
+      <w:r>
+        <w:rPr>
+          <w:color w:val="002060"/>
+          <w:sz w:val="24"/>
+          <w:szCs w:val="20"/>
+        </w:rPr>
+        <w:t>name</w:t>
+      </w:r>
+      <w:proofErr w:type="spellEnd"/>
+      <w:r>
+        <w:rPr>
+          <w:color w:val="002060"/>
+          <w:sz w:val="24"/>
+          <w:szCs w:val="20"/>
+        </w:rPr>
+        <w:t xml:space="preserve"> mon-serveur-web </w:t>
+      </w:r>
+      <w:proofErr w:type="spellStart"/>
+      <w:r>
+        <w:rPr>
+          <w:color w:val="002060"/>
+          <w:sz w:val="24"/>
+          <w:szCs w:val="20"/>
+        </w:rPr>
+        <w:t>nginx</w:t>
+      </w:r>
+      <w:proofErr w:type="spellEnd"/>
+      <w:r>
+        <w:rPr>
+          <w:color w:val="002060"/>
+          <w:sz w:val="24"/>
+          <w:szCs w:val="20"/>
+        </w:rPr>
+        <w:t>.</w:t>
+      </w:r>
+    </w:p>
+    <w:p>
+      <w:pPr>
+        <w:rPr>
+          <w:color w:val="002060"/>
+          <w:sz w:val="24"/>
+          <w:szCs w:val="20"/>
+        </w:rPr>
+      </w:pPr>
+      <w:r>
+        <w:rPr>
+          <w:color w:val="002060"/>
+          <w:sz w:val="24"/>
+          <w:szCs w:val="20"/>
+        </w:rPr>
+        <w:t xml:space="preserve">Analysez le container et comparez les informations relatives aux ports ouverts avec celles obtenues deux étapes plus tôt. Quelle est la différence ? Si votre hôte est un système Linux, n’hésitez pas à confronter ces informations à l’output de </w:t>
+      </w:r>
+      <w:proofErr w:type="spellStart"/>
+      <w:r>
+        <w:rPr>
+          <w:color w:val="002060"/>
+          <w:sz w:val="24"/>
+          <w:szCs w:val="20"/>
+        </w:rPr>
+        <w:t>netstat</w:t>
+      </w:r>
+      <w:proofErr w:type="spellEnd"/>
+      <w:r>
+        <w:rPr>
+          <w:color w:val="002060"/>
+          <w:sz w:val="24"/>
+          <w:szCs w:val="20"/>
+        </w:rPr>
+        <w:t>.</w:t>
       </w:r>
     </w:p>
     <w:p>
@@ -2171,7 +2764,25 @@
           <w:sz w:val="24"/>
           <w:szCs w:val="20"/>
         </w:rPr>
-        <w:t>Nous pouvons lancer un container sur base d’une image de base, ouvrir un shell interactif et aller éditer nos configurations.</w:t>
+        <w:t xml:space="preserve">Nous pouvons lancer un container sur base d’une image de base, ouvrir un </w:t>
+      </w:r>
+      <w:proofErr w:type="spellStart"/>
+      <w:r>
+        <w:rPr>
+          <w:color w:val="002060"/>
+          <w:sz w:val="24"/>
+          <w:szCs w:val="20"/>
+        </w:rPr>
+        <w:t>shell</w:t>
+      </w:r>
+      <w:proofErr w:type="spellEnd"/>
+      <w:r>
+        <w:rPr>
+          <w:color w:val="002060"/>
+          <w:sz w:val="24"/>
+          <w:szCs w:val="20"/>
+        </w:rPr>
+        <w:t xml:space="preserve"> interactif et aller éditer nos configurations.</w:t>
       </w:r>
     </w:p>
     <w:p>
@@ -2206,7 +2817,25 @@
           <w:sz w:val="24"/>
           <w:szCs w:val="20"/>
         </w:rPr>
-        <w:t>Vérifiez que votre serveur web tourne toujours. Son processus principal (“commande”) est normalement le processus nginx.</w:t>
+        <w:t xml:space="preserve">Vérifiez que votre serveur web tourne toujours. Son processus principal (“commande”) est normalement le processus </w:t>
+      </w:r>
+      <w:proofErr w:type="spellStart"/>
+      <w:r>
+        <w:rPr>
+          <w:color w:val="002060"/>
+          <w:sz w:val="24"/>
+          <w:szCs w:val="20"/>
+        </w:rPr>
+        <w:t>nginx</w:t>
+      </w:r>
+      <w:proofErr w:type="spellEnd"/>
+      <w:r>
+        <w:rPr>
+          <w:color w:val="002060"/>
+          <w:sz w:val="24"/>
+          <w:szCs w:val="20"/>
+        </w:rPr>
+        <w:t>.</w:t>
       </w:r>
     </w:p>
     <w:p>
@@ -2238,8 +2867,72 @@
           <w:sz w:val="24"/>
           <w:szCs w:val="20"/>
         </w:rPr>
-        <w:t>Démarrez terminal bash. Pour cela, nous allons lancer un second processus sur le container, en y attachant notre terminal afin de pouvoir interagir : docker exec -it \&lt;nom-du-container&gt; /bin/bash</w:t>
-      </w:r>
+        <w:t xml:space="preserve">Démarrez terminal </w:t>
+      </w:r>
+      <w:proofErr w:type="spellStart"/>
+      <w:r>
+        <w:rPr>
+          <w:color w:val="002060"/>
+          <w:sz w:val="24"/>
+          <w:szCs w:val="20"/>
+        </w:rPr>
+        <w:t>bash</w:t>
+      </w:r>
+      <w:proofErr w:type="spellEnd"/>
+      <w:r>
+        <w:rPr>
+          <w:color w:val="002060"/>
+          <w:sz w:val="24"/>
+          <w:szCs w:val="20"/>
+        </w:rPr>
+        <w:t xml:space="preserve">. Pour cela, nous allons lancer un second processus sur le container, en y attachant notre terminal afin de pouvoir interagir : docker </w:t>
+      </w:r>
+      <w:proofErr w:type="spellStart"/>
+      <w:r>
+        <w:rPr>
+          <w:color w:val="002060"/>
+          <w:sz w:val="24"/>
+          <w:szCs w:val="20"/>
+        </w:rPr>
+        <w:t>exec</w:t>
+      </w:r>
+      <w:proofErr w:type="spellEnd"/>
+      <w:r>
+        <w:rPr>
+          <w:color w:val="002060"/>
+          <w:sz w:val="24"/>
+          <w:szCs w:val="20"/>
+        </w:rPr>
+        <w:t xml:space="preserve"> -</w:t>
+      </w:r>
+      <w:proofErr w:type="spellStart"/>
+      <w:r>
+        <w:rPr>
+          <w:color w:val="002060"/>
+          <w:sz w:val="24"/>
+          <w:szCs w:val="20"/>
+        </w:rPr>
+        <w:t>it</w:t>
+      </w:r>
+      <w:proofErr w:type="spellEnd"/>
+      <w:r>
+        <w:rPr>
+          <w:color w:val="002060"/>
+          <w:sz w:val="24"/>
+          <w:szCs w:val="20"/>
+        </w:rPr>
+        <w:t xml:space="preserve"> \&lt;nom-du-container&gt; /bin/</w:t>
+      </w:r>
+      <w:proofErr w:type="spellStart"/>
+      <w:r>
+        <w:rPr>
+          <w:color w:val="002060"/>
+          <w:sz w:val="24"/>
+          <w:szCs w:val="20"/>
+        </w:rPr>
+        <w:t>bash</w:t>
+      </w:r>
+      <w:proofErr w:type="spellEnd"/>
     </w:p>
     <w:p>
       <w:pPr>
@@ -2274,7 +2967,97 @@
           <w:sz w:val="24"/>
           <w:szCs w:val="20"/>
         </w:rPr>
-        <w:t>Nous allons à présent commencer à personnaliser notre container. Nous pouvons installer des outils supplémentaires, via un apt updatepuis apt install. Installez ce que vous voulez, par exemple nano, ou encore votre outil favori netstat.</w:t>
+        <w:t xml:space="preserve">Nous allons à présent commencer à personnaliser notre container. Nous pouvons installer des outils supplémentaires, via un </w:t>
+      </w:r>
+      <w:proofErr w:type="spellStart"/>
+      <w:r>
+        <w:rPr>
+          <w:color w:val="002060"/>
+          <w:sz w:val="24"/>
+          <w:szCs w:val="20"/>
+        </w:rPr>
+        <w:t>apt</w:t>
+      </w:r>
+      <w:proofErr w:type="spellEnd"/>
+      <w:r>
+        <w:rPr>
+          <w:color w:val="002060"/>
+          <w:sz w:val="24"/>
+          <w:szCs w:val="20"/>
+        </w:rPr>
+        <w:t xml:space="preserve"> </w:t>
+      </w:r>
+      <w:proofErr w:type="spellStart"/>
+      <w:r>
+        <w:rPr>
+          <w:color w:val="002060"/>
+          <w:sz w:val="24"/>
+          <w:szCs w:val="20"/>
+        </w:rPr>
+        <w:t>updatepuis</w:t>
+      </w:r>
+      <w:proofErr w:type="spellEnd"/>
+      <w:r>
+        <w:rPr>
+          <w:color w:val="002060"/>
+          <w:sz w:val="24"/>
+          <w:szCs w:val="20"/>
+        </w:rPr>
+        <w:t xml:space="preserve"> </w:t>
+      </w:r>
+      <w:proofErr w:type="spellStart"/>
+      <w:r>
+        <w:rPr>
+          <w:color w:val="002060"/>
+          <w:sz w:val="24"/>
+          <w:szCs w:val="20"/>
+        </w:rPr>
+        <w:t>apt</w:t>
+      </w:r>
+      <w:proofErr w:type="spellEnd"/>
+      <w:r>
+        <w:rPr>
+          <w:color w:val="002060"/>
+          <w:sz w:val="24"/>
+          <w:szCs w:val="20"/>
+        </w:rPr>
+        <w:t xml:space="preserve"> </w:t>
+      </w:r>
+      <w:proofErr w:type="spellStart"/>
+      <w:r>
+        <w:rPr>
+          <w:color w:val="002060"/>
+          <w:sz w:val="24"/>
+          <w:szCs w:val="20"/>
+        </w:rPr>
+        <w:t>install</w:t>
+      </w:r>
+      <w:proofErr w:type="spellEnd"/>
+      <w:r>
+        <w:rPr>
+          <w:color w:val="002060"/>
+          <w:sz w:val="24"/>
+          <w:szCs w:val="20"/>
+        </w:rPr>
+        <w:t xml:space="preserve">. Installez ce que vous voulez, par exemple nano, ou encore votre outil favori </w:t>
+      </w:r>
+      <w:proofErr w:type="spellStart"/>
+      <w:r>
+        <w:rPr>
+          <w:color w:val="002060"/>
+          <w:sz w:val="24"/>
+          <w:szCs w:val="20"/>
+        </w:rPr>
+        <w:t>netstat</w:t>
+      </w:r>
+      <w:proofErr w:type="spellEnd"/>
+      <w:r>
+        <w:rPr>
+          <w:color w:val="002060"/>
+          <w:sz w:val="24"/>
+          <w:szCs w:val="20"/>
+        </w:rPr>
+        <w:t>.</w:t>
       </w:r>
     </w:p>
     <w:p>
@@ -2310,7 +3093,61 @@
           <w:sz w:val="24"/>
           <w:szCs w:val="20"/>
         </w:rPr>
-        <w:t>Pour personnaliser la page d’accueil, vous pouvez ensuite aller éditer le fichier /usr/share/nginx/html et le transformer à votre goût. Tester ensuite avec votre navigateur que les modifications ont bien eu lieu.</w:t>
+        <w:t>Pour personnaliser la page d’accueil, vous pouvez ensuite aller éditer le fichier /</w:t>
+      </w:r>
+      <w:proofErr w:type="spellStart"/>
+      <w:r>
+        <w:rPr>
+          <w:color w:val="002060"/>
+          <w:sz w:val="24"/>
+          <w:szCs w:val="20"/>
+        </w:rPr>
+        <w:t>usr</w:t>
+      </w:r>
+      <w:proofErr w:type="spellEnd"/>
+      <w:r>
+        <w:rPr>
+          <w:color w:val="002060"/>
+          <w:sz w:val="24"/>
+          <w:szCs w:val="20"/>
+        </w:rPr>
+        <w:t>/</w:t>
+      </w:r>
+      <w:proofErr w:type="spellStart"/>
+      <w:r>
+        <w:rPr>
+          <w:color w:val="002060"/>
+          <w:sz w:val="24"/>
+          <w:szCs w:val="20"/>
+        </w:rPr>
+        <w:t>share</w:t>
+      </w:r>
+      <w:proofErr w:type="spellEnd"/>
+      <w:r>
+        <w:rPr>
+          <w:color w:val="002060"/>
+          <w:sz w:val="24"/>
+          <w:szCs w:val="20"/>
+        </w:rPr>
+        <w:t>/</w:t>
+      </w:r>
+      <w:proofErr w:type="spellStart"/>
+      <w:r>
+        <w:rPr>
+          <w:color w:val="002060"/>
+          <w:sz w:val="24"/>
+          <w:szCs w:val="20"/>
+        </w:rPr>
+        <w:t>nginx</w:t>
+      </w:r>
+      <w:proofErr w:type="spellEnd"/>
+      <w:r>
+        <w:rPr>
+          <w:color w:val="002060"/>
+          <w:sz w:val="24"/>
+          <w:szCs w:val="20"/>
+        </w:rPr>
+        <w:t>/html et le transformer à votre goût. Tester ensuite avec votre navigateur que les modifications ont bien eu lieu.</w:t>
       </w:r>
     </w:p>
     <w:p>
@@ -2488,8 +3325,13 @@
         <w:pStyle w:val="titre2"/>
       </w:pPr>
       <w:r>
-        <w:t>Créer une image sur base d’un Dockerfile</w:t>
-      </w:r>
+        <w:t xml:space="preserve">Créer une image sur base d’un </w:t>
+      </w:r>
+      <w:proofErr w:type="spellStart"/>
+      <w:r>
+        <w:t>Dockerfile</w:t>
+      </w:r>
+      <w:proofErr w:type="spellEnd"/>
     </w:p>
     <w:p>
       <w:pPr>
@@ -2523,7 +3365,35 @@
         <w:rPr>
           <w:lang w:eastAsia="en-US"/>
         </w:rPr>
-        <w:t>Créez un Dockerfile réalisant les mêmes opérations que celles que vous avez effectuées plus tôt, sur base de cet exemple. Enregistrez-le dans un répertoire de travail, en l’appelant Dockerfile.</w:t>
+        <w:t xml:space="preserve">Créez un </w:t>
+      </w:r>
+      <w:proofErr w:type="spellStart"/>
+      <w:r>
+        <w:rPr>
+          <w:lang w:eastAsia="en-US"/>
+        </w:rPr>
+        <w:t>Dockerfile</w:t>
+      </w:r>
+      <w:proofErr w:type="spellEnd"/>
+      <w:r>
+        <w:rPr>
+          <w:lang w:eastAsia="en-US"/>
+        </w:rPr>
+        <w:t xml:space="preserve"> réalisant les mêmes opérations que celles que vous avez effectuées plus tôt, sur base de cet exemple. Enregistrez-le dans un répertoire de travail, en l’appelant </w:t>
+      </w:r>
+      <w:proofErr w:type="spellStart"/>
+      <w:r>
+        <w:rPr>
+          <w:lang w:eastAsia="en-US"/>
+        </w:rPr>
+        <w:t>Dockerfile</w:t>
+      </w:r>
+      <w:proofErr w:type="spellEnd"/>
+      <w:r>
+        <w:rPr>
+          <w:lang w:eastAsia="en-US"/>
+        </w:rPr>
+        <w:t>.</w:t>
       </w:r>
     </w:p>
     <w:p>
@@ -2542,19 +3412,27 @@
         <w:rPr>
           <w:lang w:val="en-GB" w:eastAsia="en-US"/>
         </w:rPr>
-        <w:t>FROM nginx:latest</w:t>
-      </w:r>
-    </w:p>
-    <w:p>
-      <w:pPr>
+        <w:t xml:space="preserve">FROM </w:t>
+      </w:r>
+      <w:proofErr w:type="spellStart"/>
+      <w:r>
         <w:rPr>
           <w:lang w:val="en-GB" w:eastAsia="en-US"/>
         </w:rPr>
-      </w:pPr>
-      <w:r>
+        <w:t>nginx:latest</w:t>
+      </w:r>
+      <w:proofErr w:type="spellEnd"/>
+    </w:p>
+    <w:p>
+      <w:pPr>
         <w:rPr>
           <w:lang w:val="en-GB" w:eastAsia="en-US"/>
         </w:rPr>
+      </w:pPr>
+      <w:r>
+        <w:rPr>
+          <w:lang w:val="en-GB" w:eastAsia="en-US"/>
+        </w:rPr>
         <w:t xml:space="preserve">  RUN apt update</w:t>
       </w:r>
     </w:p>
@@ -2581,14 +3459,28 @@
         <w:rPr>
           <w:lang w:val="en-GB" w:eastAsia="en-US"/>
         </w:rPr>
-        <w:t xml:space="preserve">  COPY index.html /usr/share/nginx/html</w:t>
-      </w:r>
-    </w:p>
-    <w:p>
-      <w:pPr>
+        <w:t xml:space="preserve">  COPY index.html /</w:t>
+      </w:r>
+      <w:proofErr w:type="spellStart"/>
+      <w:r>
         <w:rPr>
           <w:lang w:val="en-GB" w:eastAsia="en-US"/>
         </w:rPr>
+        <w:t>usr</w:t>
+      </w:r>
+      <w:proofErr w:type="spellEnd"/>
+      <w:r>
+        <w:rPr>
+          <w:lang w:val="en-GB" w:eastAsia="en-US"/>
+        </w:rPr>
+        <w:t>/share/nginx/html</w:t>
+      </w:r>
+    </w:p>
+    <w:p>
+      <w:pPr>
+        <w:rPr>
+          <w:lang w:val="en-GB" w:eastAsia="en-US"/>
+        </w:rPr>
       </w:pPr>
     </w:p>
     <w:p>
@@ -2601,20 +3493,21 @@
         <w:rPr>
           <w:lang w:eastAsia="en-US"/>
         </w:rPr>
-        <w:t>Mettez également dans ce répertoire un fichier index.htmlqui sera votre page d’accueil personnalisée.</w:t>
-      </w:r>
-    </w:p>
-    <w:p>
-      <w:pPr>
+        <w:t xml:space="preserve">Mettez également dans ce répertoire un fichier </w:t>
+      </w:r>
+      <w:proofErr w:type="spellStart"/>
+      <w:r>
         <w:rPr>
           <w:lang w:eastAsia="en-US"/>
         </w:rPr>
-      </w:pPr>
+        <w:t>index.htmlqui</w:t>
+      </w:r>
+      <w:proofErr w:type="spellEnd"/>
       <w:r>
         <w:rPr>
           <w:lang w:eastAsia="en-US"/>
         </w:rPr>
-        <w:t>Exécutez ensuite la commande docker build -t &lt;nom de l'image&gt; . dans ce même répertoire. Cela aura pour effet de déclencher la construction d’une nouvelle image, sur base de l’image nginx.</w:t>
+        <w:t xml:space="preserve"> sera votre page d’accueil personnalisée.</w:t>
       </w:r>
     </w:p>
     <w:p>
@@ -2627,6 +3520,47 @@
         <w:rPr>
           <w:lang w:eastAsia="en-US"/>
         </w:rPr>
+        <w:t xml:space="preserve">Exécutez ensuite la commande docker </w:t>
+      </w:r>
+      <w:proofErr w:type="spellStart"/>
+      <w:r>
+        <w:rPr>
+          <w:lang w:eastAsia="en-US"/>
+        </w:rPr>
+        <w:t>build</w:t>
+      </w:r>
+      <w:proofErr w:type="spellEnd"/>
+      <w:r>
+        <w:rPr>
+          <w:lang w:eastAsia="en-US"/>
+        </w:rPr>
+        <w:t xml:space="preserve"> -t &lt;nom de l'image&gt; . dans ce même répertoire. Cela aura pour effet de déclencher la construction d’une nouvelle image, sur base de l’image </w:t>
+      </w:r>
+      <w:proofErr w:type="spellStart"/>
+      <w:r>
+        <w:rPr>
+          <w:lang w:eastAsia="en-US"/>
+        </w:rPr>
+        <w:t>nginx</w:t>
+      </w:r>
+      <w:proofErr w:type="spellEnd"/>
+      <w:r>
+        <w:rPr>
+          <w:lang w:eastAsia="en-US"/>
+        </w:rPr>
+        <w:t>.</w:t>
+      </w:r>
+    </w:p>
+    <w:p>
+      <w:pPr>
+        <w:rPr>
+          <w:lang w:eastAsia="en-US"/>
+        </w:rPr>
+      </w:pPr>
+      <w:r>
+        <w:rPr>
+          <w:lang w:eastAsia="en-US"/>
+        </w:rPr>
         <w:t>Vérifiez ensuite que cette image fonctionne comme prévu.</w:t>
       </w:r>
     </w:p>
@@ -2650,7 +3584,7 @@
           <w:noProof/>
         </w:rPr>
         <w:pict w14:anchorId="0BDF8C0E">
-          <v:shape id="_x0000_i1040" type="#_x0000_t75" style="width:453.3pt;height:285.25pt;visibility:visible;mso-wrap-style:square">
+          <v:shape id="_x0000_i1038" type="#_x0000_t75" style="width:453.3pt;height:285.25pt;visibility:visible;mso-wrap-style:square">
             <v:imagedata r:id="rId22" o:title=""/>
           </v:shape>
         </w:pict>

</xml_diff>